<commit_message>
conclu a completer, ajouter et relire les sections, evaluation globale
</commit_message>
<xml_diff>
--- a/Rapport TP1.docx
+++ b/Rapport TP1.docx
@@ -9,7 +9,6 @@
           <w:rFonts w:asciiTheme="majorHAnsi" w:hAnsiTheme="majorHAnsi" w:cs="Arial"/>
         </w:rPr>
       </w:pPr>
-      <w:bookmarkStart w:id="0" w:name="_GoBack"/>
       <w:r>
         <w:rPr>
           <w:rFonts w:asciiTheme="majorHAnsi" w:hAnsiTheme="majorHAnsi" w:cs="Arial"/>
@@ -52,7 +51,25 @@
         <w:rPr>
           <w:rFonts w:asciiTheme="majorHAnsi" w:hAnsiTheme="majorHAnsi" w:cs="Arial"/>
         </w:rPr>
-        <w:t>111 091 005 - email</w:t>
+        <w:t xml:space="preserve">111 091 005 </w:t>
+      </w:r>
+      <w:r>
+        <w:rPr>
+          <w:rFonts w:asciiTheme="majorHAnsi" w:hAnsiTheme="majorHAnsi" w:cs="Arial"/>
+        </w:rPr>
+        <w:t>–</w:t>
+      </w:r>
+      <w:r>
+        <w:rPr>
+          <w:rFonts w:asciiTheme="majorHAnsi" w:hAnsiTheme="majorHAnsi" w:cs="Arial"/>
+        </w:rPr>
+        <w:t xml:space="preserve"> </w:t>
+      </w:r>
+      <w:r>
+        <w:rPr>
+          <w:rFonts w:asciiTheme="majorHAnsi" w:hAnsiTheme="majorHAnsi" w:cs="Arial"/>
+        </w:rPr>
+        <w:t>tristan.brodeur.1@ulaval.ca</w:t>
       </w:r>
       <w:r>
         <w:rPr>
@@ -78,7 +95,19 @@
           <w:rFonts w:asciiTheme="majorHAnsi" w:hAnsiTheme="majorHAnsi" w:cs="Arial"/>
         </w:rPr>
         <w:br/>
-        <w:t>(111 089 120 – email)</w:t>
+        <w:t xml:space="preserve">(111 089 120 – </w:t>
+      </w:r>
+      <w:r>
+        <w:rPr>
+          <w:rFonts w:asciiTheme="majorHAnsi" w:hAnsiTheme="majorHAnsi" w:cs="Arial"/>
+        </w:rPr>
+        <w:t>louis.gaudreau.2@ulaval.ca</w:t>
+      </w:r>
+      <w:r>
+        <w:rPr>
+          <w:rFonts w:asciiTheme="majorHAnsi" w:hAnsiTheme="majorHAnsi" w:cs="Arial"/>
+        </w:rPr>
+        <w:t>)</w:t>
       </w:r>
       <w:r>
         <w:rPr>
@@ -253,8 +282,22 @@
           <w:rFonts w:asciiTheme="majorHAnsi" w:hAnsiTheme="majorHAnsi" w:cs="Arial"/>
         </w:rPr>
         <w:br/>
-        <w:t>(111 104 149 – email)</w:t>
-      </w:r>
+        <w:t xml:space="preserve">(111 104 149 – </w:t>
+      </w:r>
+      <w:r>
+        <w:rPr>
+          <w:rFonts w:asciiTheme="majorHAnsi" w:hAnsiTheme="majorHAnsi" w:cs="Arial"/>
+        </w:rPr>
+        <w:t>alexandre.tremblay.17@ulaval.ca</w:t>
+      </w:r>
+      <w:r>
+        <w:rPr>
+          <w:rFonts w:asciiTheme="majorHAnsi" w:hAnsiTheme="majorHAnsi" w:cs="Arial"/>
+        </w:rPr>
+        <w:t>)</w:t>
+      </w:r>
+      <w:bookmarkStart w:id="0" w:name="_GoBack"/>
+      <w:bookmarkEnd w:id="0"/>
     </w:p>
     <w:p>
       <w:pPr>
@@ -378,7 +421,11 @@
     <w:sdt>
       <w:sdtPr>
         <w:rPr>
-          <w:lang w:val="fr-FR"/>
+          <w:rFonts w:eastAsia="Times New Roman" w:cs="Times New Roman"/>
+          <w:color w:val="auto"/>
+          <w:sz w:val="24"/>
+          <w:szCs w:val="20"/>
+          <w:lang w:val="fr-FR" w:eastAsia="fr-FR"/>
         </w:rPr>
         <w:id w:val="1622260758"/>
         <w:docPartObj>
@@ -388,13 +435,8 @@
       </w:sdtPr>
       <w:sdtEndPr>
         <w:rPr>
-          <w:rFonts w:eastAsia="Times New Roman" w:cs="Times New Roman"/>
           <w:b/>
           <w:bCs/>
-          <w:color w:val="auto"/>
-          <w:sz w:val="24"/>
-          <w:szCs w:val="20"/>
-          <w:lang w:eastAsia="fr-FR"/>
         </w:rPr>
       </w:sdtEndPr>
       <w:sdtContent>
@@ -441,7 +483,7 @@
             </w:rPr>
             <w:fldChar w:fldCharType="separate"/>
           </w:r>
-          <w:hyperlink w:anchor="_Toc463477222" w:history="1">
+          <w:hyperlink w:anchor="_Toc463533191" w:history="1">
             <w:r>
               <w:rPr>
                 <w:rStyle w:val="Lienhypertexte"/>
@@ -472,7 +514,7 @@
                 <w:noProof/>
                 <w:webHidden/>
               </w:rPr>
-              <w:instrText xml:space="preserve"> PAGEREF _Toc463477222 \h </w:instrText>
+              <w:instrText xml:space="preserve"> PAGEREF _Toc463533191 \h </w:instrText>
             </w:r>
             <w:r>
               <w:rPr>
@@ -521,7 +563,7 @@
               <w:lang w:eastAsia="fr-CA"/>
             </w:rPr>
           </w:pPr>
-          <w:hyperlink w:anchor="_Toc463477223" w:history="1">
+          <w:hyperlink w:anchor="_Toc463533192" w:history="1">
             <w:r>
               <w:rPr>
                 <w:rStyle w:val="Lienhypertexte"/>
@@ -552,7 +594,7 @@
                 <w:noProof/>
                 <w:webHidden/>
               </w:rPr>
-              <w:instrText xml:space="preserve"> PAGEREF _Toc463477223 \h </w:instrText>
+              <w:instrText xml:space="preserve"> PAGEREF _Toc463533192 \h </w:instrText>
             </w:r>
             <w:r>
               <w:rPr>
@@ -601,7 +643,7 @@
               <w:lang w:eastAsia="fr-CA"/>
             </w:rPr>
           </w:pPr>
-          <w:hyperlink w:anchor="_Toc463477224" w:history="1">
+          <w:hyperlink w:anchor="_Toc463533193" w:history="1">
             <w:r>
               <w:rPr>
                 <w:rStyle w:val="Lienhypertexte"/>
@@ -632,7 +674,7 @@
                 <w:noProof/>
                 <w:webHidden/>
               </w:rPr>
-              <w:instrText xml:space="preserve"> PAGEREF _Toc463477224 \h </w:instrText>
+              <w:instrText xml:space="preserve"> PAGEREF _Toc463533193 \h </w:instrText>
             </w:r>
             <w:r>
               <w:rPr>
@@ -681,7 +723,7 @@
               <w:lang w:eastAsia="fr-CA"/>
             </w:rPr>
           </w:pPr>
-          <w:hyperlink w:anchor="_Toc463477225" w:history="1">
+          <w:hyperlink w:anchor="_Toc463533194" w:history="1">
             <w:r>
               <w:rPr>
                 <w:rStyle w:val="Lienhypertexte"/>
@@ -712,7 +754,7 @@
                 <w:noProof/>
                 <w:webHidden/>
               </w:rPr>
-              <w:instrText xml:space="preserve"> PAGEREF _Toc463477225 \h </w:instrText>
+              <w:instrText xml:space="preserve"> PAGEREF _Toc463533194 \h </w:instrText>
             </w:r>
             <w:r>
               <w:rPr>
@@ -761,7 +803,7 @@
               <w:lang w:eastAsia="fr-CA"/>
             </w:rPr>
           </w:pPr>
-          <w:hyperlink w:anchor="_Toc463477226" w:history="1">
+          <w:hyperlink w:anchor="_Toc463533195" w:history="1">
             <w:r>
               <w:rPr>
                 <w:rStyle w:val="Lienhypertexte"/>
@@ -792,7 +834,7 @@
                 <w:noProof/>
                 <w:webHidden/>
               </w:rPr>
-              <w:instrText xml:space="preserve"> PAGEREF _Toc463477226 \h </w:instrText>
+              <w:instrText xml:space="preserve"> PAGEREF _Toc463533195 \h </w:instrText>
             </w:r>
             <w:r>
               <w:rPr>
@@ -841,7 +883,7 @@
               <w:lang w:eastAsia="fr-CA"/>
             </w:rPr>
           </w:pPr>
-          <w:hyperlink w:anchor="_Toc463477227" w:history="1">
+          <w:hyperlink w:anchor="_Toc463533196" w:history="1">
             <w:r>
               <w:rPr>
                 <w:rStyle w:val="Lienhypertexte"/>
@@ -872,7 +914,7 @@
                 <w:noProof/>
                 <w:webHidden/>
               </w:rPr>
-              <w:instrText xml:space="preserve"> PAGEREF _Toc463477227 \h </w:instrText>
+              <w:instrText xml:space="preserve"> PAGEREF _Toc463533196 \h </w:instrText>
             </w:r>
             <w:r>
               <w:rPr>
@@ -921,7 +963,7 @@
               <w:lang w:eastAsia="fr-CA"/>
             </w:rPr>
           </w:pPr>
-          <w:hyperlink w:anchor="_Toc463477228" w:history="1">
+          <w:hyperlink w:anchor="_Toc463533197" w:history="1">
             <w:r>
               <w:rPr>
                 <w:rStyle w:val="Lienhypertexte"/>
@@ -952,7 +994,7 @@
                 <w:noProof/>
                 <w:webHidden/>
               </w:rPr>
-              <w:instrText xml:space="preserve"> PAGEREF _Toc463477228 \h </w:instrText>
+              <w:instrText xml:space="preserve"> PAGEREF _Toc463533197 \h </w:instrText>
             </w:r>
             <w:r>
               <w:rPr>
@@ -1001,7 +1043,7 @@
               <w:lang w:eastAsia="fr-CA"/>
             </w:rPr>
           </w:pPr>
-          <w:hyperlink w:anchor="_Toc463477229" w:history="1">
+          <w:hyperlink w:anchor="_Toc463533198" w:history="1">
             <w:r>
               <w:rPr>
                 <w:rStyle w:val="Lienhypertexte"/>
@@ -1032,7 +1074,7 @@
                 <w:noProof/>
                 <w:webHidden/>
               </w:rPr>
-              <w:instrText xml:space="preserve"> PAGEREF _Toc463477229 \h </w:instrText>
+              <w:instrText xml:space="preserve"> PAGEREF _Toc463533198 \h </w:instrText>
             </w:r>
             <w:r>
               <w:rPr>
@@ -1081,7 +1123,7 @@
               <w:lang w:eastAsia="fr-CA"/>
             </w:rPr>
           </w:pPr>
-          <w:hyperlink w:anchor="_Toc463477230" w:history="1">
+          <w:hyperlink w:anchor="_Toc463533199" w:history="1">
             <w:r>
               <w:rPr>
                 <w:rStyle w:val="Lienhypertexte"/>
@@ -1112,7 +1154,7 @@
                 <w:noProof/>
                 <w:webHidden/>
               </w:rPr>
-              <w:instrText xml:space="preserve"> PAGEREF _Toc463477230 \h </w:instrText>
+              <w:instrText xml:space="preserve"> PAGEREF _Toc463533199 \h </w:instrText>
             </w:r>
             <w:r>
               <w:rPr>
@@ -1161,7 +1203,7 @@
               <w:lang w:eastAsia="fr-CA"/>
             </w:rPr>
           </w:pPr>
-          <w:hyperlink w:anchor="_Toc463477231" w:history="1">
+          <w:hyperlink w:anchor="_Toc463533200" w:history="1">
             <w:r>
               <w:rPr>
                 <w:rStyle w:val="Lienhypertexte"/>
@@ -1192,7 +1234,7 @@
                 <w:noProof/>
                 <w:webHidden/>
               </w:rPr>
-              <w:instrText xml:space="preserve"> PAGEREF _Toc463477231 \h </w:instrText>
+              <w:instrText xml:space="preserve"> PAGEREF _Toc463533200 \h </w:instrText>
             </w:r>
             <w:r>
               <w:rPr>
@@ -1241,7 +1283,7 @@
               <w:lang w:eastAsia="fr-CA"/>
             </w:rPr>
           </w:pPr>
-          <w:hyperlink w:anchor="_Toc463477232" w:history="1">
+          <w:hyperlink w:anchor="_Toc463533201" w:history="1">
             <w:r>
               <w:rPr>
                 <w:rStyle w:val="Lienhypertexte"/>
@@ -1272,7 +1314,7 @@
                 <w:noProof/>
                 <w:webHidden/>
               </w:rPr>
-              <w:instrText xml:space="preserve"> PAGEREF _Toc463477232 \h </w:instrText>
+              <w:instrText xml:space="preserve"> PAGEREF _Toc463533201 \h </w:instrText>
             </w:r>
             <w:r>
               <w:rPr>
@@ -1321,7 +1363,7 @@
               <w:lang w:eastAsia="fr-CA"/>
             </w:rPr>
           </w:pPr>
-          <w:hyperlink w:anchor="_Toc463477233" w:history="1">
+          <w:hyperlink w:anchor="_Toc463533202" w:history="1">
             <w:r>
               <w:rPr>
                 <w:rStyle w:val="Lienhypertexte"/>
@@ -1352,7 +1394,7 @@
                 <w:noProof/>
                 <w:webHidden/>
               </w:rPr>
-              <w:instrText xml:space="preserve"> PAGEREF _Toc463477233 \h </w:instrText>
+              <w:instrText xml:space="preserve"> PAGEREF _Toc463533202 \h </w:instrText>
             </w:r>
             <w:r>
               <w:rPr>
@@ -1423,9 +1465,8 @@
       <w:pPr>
         <w:pStyle w:val="Titre1"/>
       </w:pPr>
-      <w:bookmarkStart w:id="1" w:name="_Toc463477222"/>
-      <w:r>
-        <w:lastRenderedPageBreak/>
+      <w:bookmarkStart w:id="1" w:name="_Toc463533191"/>
+      <w:r>
         <w:t>Introduction</w:t>
       </w:r>
       <w:bookmarkEnd w:id="1"/>
@@ -1441,7 +1482,7 @@
       <w:pPr>
         <w:pStyle w:val="Titre3"/>
       </w:pPr>
-      <w:bookmarkStart w:id="2" w:name="_Toc463477223"/>
+      <w:bookmarkStart w:id="2" w:name="_Toc463533192"/>
       <w:r>
         <w:t>Introduction au rapport</w:t>
       </w:r>
@@ -1449,6 +1490,59 @@
     </w:p>
     <w:p>
       <w:pPr>
+        <w:rPr>
+          <w:rFonts w:asciiTheme="majorHAnsi" w:hAnsiTheme="majorHAnsi"/>
+        </w:rPr>
+      </w:pPr>
+    </w:p>
+    <w:p>
+      <w:pPr>
+        <w:rPr>
+          <w:rFonts w:asciiTheme="majorHAnsi" w:hAnsiTheme="majorHAnsi"/>
+        </w:rPr>
+      </w:pPr>
+      <w:r>
+        <w:rPr>
+          <w:rFonts w:asciiTheme="majorHAnsi" w:hAnsiTheme="majorHAnsi"/>
+        </w:rPr>
+        <w:t xml:space="preserve">En 2014, </w:t>
+      </w:r>
+      <w:r>
+        <w:rPr>
+          <w:rFonts w:asciiTheme="majorHAnsi" w:hAnsiTheme="majorHAnsi"/>
+        </w:rPr>
+        <w:t>l’Ordre des analystes d’affaires (AA) et l’Ordre des analystes fonctionnels (AF) ont reçu une obligation de fusion. Ces deux ordres se sont alors réunis pour ne former qu’un : l’Ordre des analystes fonctionnels et d’affaires (OAFA).</w:t>
+      </w:r>
+    </w:p>
+    <w:p>
+      <w:pPr>
+        <w:rPr>
+          <w:rFonts w:asciiTheme="majorHAnsi" w:hAnsiTheme="majorHAnsi"/>
+        </w:rPr>
+      </w:pPr>
+    </w:p>
+    <w:p>
+      <w:pPr>
+        <w:rPr>
+          <w:rFonts w:asciiTheme="majorHAnsi" w:hAnsiTheme="majorHAnsi"/>
+        </w:rPr>
+      </w:pPr>
+      <w:r>
+        <w:rPr>
+          <w:rFonts w:asciiTheme="majorHAnsi" w:hAnsiTheme="majorHAnsi"/>
+        </w:rPr>
+        <w:t>Le nouvel Ordre souhaite moderniser la façon dont il gère ses activités. En effet, la plupart des tâches ne sont pas automatisées et, avec la fusion et l’essor futur de l’Ordre, ces façons de faire se doivent d’évoluer. L’OAFA nous confie donc la charge de formaliser leurs procédures de travail ainsi que la conception d’une preuve de concept sous la forme d’un prototype.</w:t>
+      </w:r>
+    </w:p>
+    <w:p>
+      <w:pPr>
+        <w:rPr>
+          <w:rFonts w:asciiTheme="majorHAnsi" w:hAnsiTheme="majorHAnsi"/>
+        </w:rPr>
+      </w:pPr>
+    </w:p>
+    <w:p>
+      <w:pPr>
         <w:spacing w:after="160" w:line="259" w:lineRule="auto"/>
         <w:rPr>
           <w:rFonts w:asciiTheme="majorHAnsi" w:hAnsiTheme="majorHAnsi"/>
@@ -1458,6 +1552,57 @@
         <w:rPr>
           <w:rFonts w:asciiTheme="majorHAnsi" w:hAnsiTheme="majorHAnsi"/>
         </w:rPr>
+        <w:t>Dans u</w:t>
+      </w:r>
+      <w:r>
+        <w:rPr>
+          <w:rFonts w:asciiTheme="majorHAnsi" w:hAnsiTheme="majorHAnsi"/>
+        </w:rPr>
+        <w:t>n premier temps, une charte de projet documentera les besoins commerciaux, la justification du projet et la compréhension des exigences du client</w:t>
+      </w:r>
+      <w:r>
+        <w:rPr>
+          <w:rStyle w:val="Appelnotedebasdep"/>
+          <w:rFonts w:asciiTheme="majorHAnsi" w:hAnsiTheme="majorHAnsi"/>
+        </w:rPr>
+        <w:footnoteReference w:id="1"/>
+      </w:r>
+      <w:r>
+        <w:rPr>
+          <w:rFonts w:asciiTheme="majorHAnsi" w:hAnsiTheme="majorHAnsi"/>
+        </w:rPr>
+        <w:t xml:space="preserve">. Puis, </w:t>
+      </w:r>
+      <w:r>
+        <w:rPr>
+          <w:rFonts w:asciiTheme="majorHAnsi" w:hAnsiTheme="majorHAnsi"/>
+        </w:rPr>
+        <w:t>la portée et le cadre de gestion du projet seront précisés par le biais du manuel d’organisation de projet (MOP) avant de dr</w:t>
+      </w:r>
+      <w:r>
+        <w:rPr>
+          <w:rFonts w:asciiTheme="majorHAnsi" w:hAnsiTheme="majorHAnsi"/>
+        </w:rPr>
+        <w:t>esser un bilan de la gestion du</w:t>
+      </w:r>
+      <w:r>
+        <w:rPr>
+          <w:rFonts w:asciiTheme="majorHAnsi" w:hAnsiTheme="majorHAnsi"/>
+        </w:rPr>
+        <w:t xml:space="preserve"> projet.</w:t>
+      </w:r>
+    </w:p>
+    <w:p>
+      <w:pPr>
+        <w:spacing w:after="160" w:line="259" w:lineRule="auto"/>
+        <w:rPr>
+          <w:rFonts w:asciiTheme="majorHAnsi" w:hAnsiTheme="majorHAnsi"/>
+        </w:rPr>
+      </w:pPr>
+      <w:r>
+        <w:rPr>
+          <w:rFonts w:asciiTheme="majorHAnsi" w:hAnsiTheme="majorHAnsi"/>
+        </w:rPr>
         <w:br w:type="page"/>
       </w:r>
     </w:p>
@@ -1465,7 +1610,7 @@
       <w:pPr>
         <w:pStyle w:val="Titre1"/>
       </w:pPr>
-      <w:bookmarkStart w:id="3" w:name="_Toc463477224"/>
+      <w:bookmarkStart w:id="3" w:name="_Toc463533193"/>
       <w:r>
         <w:t>Charte de projet</w:t>
       </w:r>
@@ -1492,7 +1637,7 @@
       <w:pPr>
         <w:pStyle w:val="Titre1"/>
       </w:pPr>
-      <w:bookmarkStart w:id="4" w:name="_Toc463477225"/>
+      <w:bookmarkStart w:id="4" w:name="_Toc463533194"/>
       <w:r>
         <w:t>Manuel d’organisation du projet</w:t>
       </w:r>
@@ -1519,7 +1664,7 @@
       <w:pPr>
         <w:pStyle w:val="Titre1"/>
       </w:pPr>
-      <w:bookmarkStart w:id="5" w:name="_Toc463477226"/>
+      <w:bookmarkStart w:id="5" w:name="_Toc463533195"/>
       <w:r>
         <w:t>Conclusion</w:t>
       </w:r>
@@ -1536,7 +1681,7 @@
       <w:pPr>
         <w:pStyle w:val="Titre3"/>
       </w:pPr>
-      <w:bookmarkStart w:id="6" w:name="_Toc463477227"/>
+      <w:bookmarkStart w:id="6" w:name="_Toc463533196"/>
       <w:r>
         <w:t>Bilan du travail réalisé</w:t>
       </w:r>
@@ -1551,13 +1696,104 @@
     </w:p>
     <w:p>
       <w:pPr>
+        <w:rPr>
+          <w:rFonts w:asciiTheme="majorHAnsi" w:hAnsiTheme="majorHAnsi"/>
+        </w:rPr>
+      </w:pPr>
+    </w:p>
+    <w:p>
+      <w:pPr>
+        <w:rPr>
+          <w:rFonts w:asciiTheme="majorHAnsi" w:hAnsiTheme="majorHAnsi"/>
+        </w:rPr>
+      </w:pPr>
+    </w:p>
+    <w:p>
+      <w:pPr>
         <w:pStyle w:val="Titre3"/>
       </w:pPr>
-      <w:bookmarkStart w:id="7" w:name="_Toc463477228"/>
+      <w:bookmarkStart w:id="7" w:name="_Toc463533197"/>
       <w:r>
         <w:t>Recommandations pour la suite du travail</w:t>
       </w:r>
       <w:bookmarkEnd w:id="7"/>
+    </w:p>
+    <w:p>
+      <w:pPr>
+        <w:rPr>
+          <w:rFonts w:asciiTheme="majorHAnsi" w:hAnsiTheme="majorHAnsi"/>
+        </w:rPr>
+      </w:pPr>
+    </w:p>
+    <w:p>
+      <w:pPr>
+        <w:rPr>
+          <w:rFonts w:asciiTheme="majorHAnsi" w:hAnsiTheme="majorHAnsi"/>
+        </w:rPr>
+      </w:pPr>
+      <w:r>
+        <w:rPr>
+          <w:rFonts w:asciiTheme="majorHAnsi" w:hAnsiTheme="majorHAnsi"/>
+        </w:rPr>
+        <w:t xml:space="preserve">Pour les prochaines étapes du travail, puisque nous suivons la méthode </w:t>
+      </w:r>
+      <w:proofErr w:type="spellStart"/>
+      <w:r>
+        <w:rPr>
+          <w:rFonts w:asciiTheme="majorHAnsi" w:hAnsiTheme="majorHAnsi"/>
+        </w:rPr>
+        <w:t>Scrum</w:t>
+      </w:r>
+      <w:proofErr w:type="spellEnd"/>
+      <w:r>
+        <w:rPr>
+          <w:rFonts w:asciiTheme="majorHAnsi" w:hAnsiTheme="majorHAnsi"/>
+        </w:rPr>
+        <w:t>, nous allons organiser une mêlée hebdomadaire</w:t>
+      </w:r>
+      <w:r>
+        <w:rPr>
+          <w:rStyle w:val="Appelnotedebasdep"/>
+          <w:rFonts w:asciiTheme="majorHAnsi" w:hAnsiTheme="majorHAnsi"/>
+        </w:rPr>
+        <w:footnoteReference w:id="2"/>
+      </w:r>
+      <w:r>
+        <w:rPr>
+          <w:rFonts w:asciiTheme="majorHAnsi" w:hAnsiTheme="majorHAnsi"/>
+        </w:rPr>
+        <w:t xml:space="preserve"> pour que tous et chacun puisse partager ce qu’ils ont réalisé depuis la dernière mêlée</w:t>
+      </w:r>
+      <w:r>
+        <w:rPr>
+          <w:rFonts w:asciiTheme="majorHAnsi" w:hAnsiTheme="majorHAnsi"/>
+        </w:rPr>
+        <w:t xml:space="preserve">, ce qu’ils comptent réaliser d’ici la prochaine mêlée et </w:t>
+      </w:r>
+      <w:r>
+        <w:rPr>
+          <w:rFonts w:asciiTheme="majorHAnsi" w:hAnsiTheme="majorHAnsi"/>
+        </w:rPr>
+        <w:t xml:space="preserve">leur réflexion sur </w:t>
+      </w:r>
+      <w:r>
+        <w:rPr>
+          <w:rFonts w:asciiTheme="majorHAnsi" w:hAnsiTheme="majorHAnsi"/>
+        </w:rPr>
+        <w:t>les obstacles</w:t>
+      </w:r>
+      <w:r>
+        <w:rPr>
+          <w:rFonts w:asciiTheme="majorHAnsi" w:hAnsiTheme="majorHAnsi"/>
+        </w:rPr>
+        <w:t xml:space="preserve"> éventuels</w:t>
+      </w:r>
+      <w:r>
+        <w:rPr>
+          <w:rFonts w:asciiTheme="majorHAnsi" w:hAnsiTheme="majorHAnsi"/>
+        </w:rPr>
+        <w:t xml:space="preserve"> qui nuiront à l’équipe pour la prochaine remise.</w:t>
+      </w:r>
     </w:p>
     <w:p>
       <w:pPr>
@@ -1580,7 +1816,7 @@
       <w:pPr>
         <w:pStyle w:val="Titre1"/>
       </w:pPr>
-      <w:bookmarkStart w:id="8" w:name="_Toc463477229"/>
+      <w:bookmarkStart w:id="8" w:name="_Toc463533198"/>
       <w:r>
         <w:t>Compte rendu de la gestion</w:t>
       </w:r>
@@ -1600,7 +1836,7 @@
       <w:pPr>
         <w:pStyle w:val="Titre3"/>
       </w:pPr>
-      <w:bookmarkStart w:id="9" w:name="_Toc463477230"/>
+      <w:bookmarkStart w:id="9" w:name="_Toc463533199"/>
       <w:r>
         <w:t>Composition de l’équipe et rôles des divers membres de l’équipe</w:t>
       </w:r>
@@ -1615,9 +1851,275 @@
     </w:p>
     <w:p>
       <w:pPr>
+        <w:pStyle w:val="Paragraphedeliste"/>
+        <w:numPr>
+          <w:ilvl w:val="0"/>
+          <w:numId w:val="2"/>
+        </w:numPr>
+        <w:rPr>
+          <w:rFonts w:asciiTheme="majorHAnsi" w:hAnsiTheme="majorHAnsi"/>
+        </w:rPr>
+      </w:pPr>
+      <w:proofErr w:type="spellStart"/>
+      <w:r>
+        <w:rPr>
+          <w:rFonts w:asciiTheme="majorHAnsi" w:hAnsiTheme="majorHAnsi"/>
+        </w:rPr>
+        <w:t>Mazine</w:t>
+      </w:r>
+      <w:proofErr w:type="spellEnd"/>
+      <w:r>
+        <w:rPr>
+          <w:rFonts w:asciiTheme="majorHAnsi" w:hAnsiTheme="majorHAnsi"/>
+        </w:rPr>
+        <w:t xml:space="preserve"> M</w:t>
+      </w:r>
+      <w:r>
+        <w:rPr>
+          <w:rFonts w:asciiTheme="majorHAnsi" w:hAnsiTheme="majorHAnsi"/>
+        </w:rPr>
+        <w:t>’</w:t>
+      </w:r>
+      <w:proofErr w:type="spellStart"/>
+      <w:r>
+        <w:rPr>
+          <w:rFonts w:asciiTheme="majorHAnsi" w:hAnsiTheme="majorHAnsi"/>
+        </w:rPr>
+        <w:t>rini</w:t>
+      </w:r>
+      <w:proofErr w:type="spellEnd"/>
+      <w:r>
+        <w:rPr>
+          <w:rFonts w:asciiTheme="majorHAnsi" w:hAnsiTheme="majorHAnsi"/>
+        </w:rPr>
+        <w:t> : Chargé de projet</w:t>
+      </w:r>
+    </w:p>
+    <w:p>
+      <w:pPr>
+        <w:pStyle w:val="Paragraphedeliste"/>
+        <w:numPr>
+          <w:ilvl w:val="0"/>
+          <w:numId w:val="2"/>
+        </w:numPr>
+        <w:rPr>
+          <w:rFonts w:asciiTheme="majorHAnsi" w:hAnsiTheme="majorHAnsi"/>
+        </w:rPr>
+      </w:pPr>
+      <w:r>
+        <w:rPr>
+          <w:rFonts w:asciiTheme="majorHAnsi" w:hAnsiTheme="majorHAnsi"/>
+        </w:rPr>
+        <w:t>Louis Gaudrea</w:t>
+      </w:r>
+      <w:r>
+        <w:rPr>
+          <w:rFonts w:asciiTheme="majorHAnsi" w:hAnsiTheme="majorHAnsi"/>
+        </w:rPr>
+        <w:t>u</w:t>
+      </w:r>
+      <w:r>
+        <w:rPr>
+          <w:rFonts w:asciiTheme="majorHAnsi" w:hAnsiTheme="majorHAnsi"/>
+        </w:rPr>
+        <w:t> : Facilitateur</w:t>
+      </w:r>
+    </w:p>
+    <w:p>
+      <w:pPr>
+        <w:pStyle w:val="Paragraphedeliste"/>
+        <w:numPr>
+          <w:ilvl w:val="0"/>
+          <w:numId w:val="2"/>
+        </w:numPr>
+        <w:rPr>
+          <w:rFonts w:asciiTheme="majorHAnsi" w:hAnsiTheme="majorHAnsi"/>
+        </w:rPr>
+      </w:pPr>
+      <w:r>
+        <w:rPr>
+          <w:rFonts w:asciiTheme="majorHAnsi" w:hAnsiTheme="majorHAnsi"/>
+        </w:rPr>
+        <w:t>Alexandre Tremblay :</w:t>
+      </w:r>
+      <w:r>
+        <w:rPr>
+          <w:rFonts w:asciiTheme="majorHAnsi" w:hAnsiTheme="majorHAnsi"/>
+        </w:rPr>
+        <w:t xml:space="preserve"> Responsable de l’organisation des ressources</w:t>
+      </w:r>
+    </w:p>
+    <w:p>
+      <w:pPr>
+        <w:pStyle w:val="Paragraphedeliste"/>
+        <w:numPr>
+          <w:ilvl w:val="0"/>
+          <w:numId w:val="2"/>
+        </w:numPr>
+        <w:rPr>
+          <w:rFonts w:asciiTheme="majorHAnsi" w:hAnsiTheme="majorHAnsi"/>
+        </w:rPr>
+      </w:pPr>
+      <w:r>
+        <w:rPr>
+          <w:rFonts w:asciiTheme="majorHAnsi" w:hAnsiTheme="majorHAnsi"/>
+        </w:rPr>
+        <w:t>Dominique-Jérémy Piché-</w:t>
+      </w:r>
+      <w:proofErr w:type="spellStart"/>
+      <w:r>
+        <w:rPr>
+          <w:rFonts w:asciiTheme="majorHAnsi" w:hAnsiTheme="majorHAnsi"/>
+        </w:rPr>
+        <w:t>Joncas</w:t>
+      </w:r>
+      <w:proofErr w:type="spellEnd"/>
+      <w:r>
+        <w:rPr>
+          <w:rFonts w:asciiTheme="majorHAnsi" w:hAnsiTheme="majorHAnsi"/>
+        </w:rPr>
+        <w:t> : Consultant en développement Web</w:t>
+      </w:r>
+    </w:p>
+    <w:p>
+      <w:pPr>
+        <w:pStyle w:val="Paragraphedeliste"/>
+        <w:numPr>
+          <w:ilvl w:val="0"/>
+          <w:numId w:val="2"/>
+        </w:numPr>
+        <w:rPr>
+          <w:rFonts w:asciiTheme="majorHAnsi" w:hAnsiTheme="majorHAnsi"/>
+        </w:rPr>
+      </w:pPr>
+      <w:r>
+        <w:rPr>
+          <w:rFonts w:asciiTheme="majorHAnsi" w:hAnsiTheme="majorHAnsi"/>
+        </w:rPr>
+        <w:t>Daniel Lavoie</w:t>
+      </w:r>
+      <w:r>
+        <w:rPr>
+          <w:rFonts w:asciiTheme="majorHAnsi" w:hAnsiTheme="majorHAnsi"/>
+        </w:rPr>
+        <w:t xml:space="preserve"> : </w:t>
+      </w:r>
+      <w:r>
+        <w:rPr>
+          <w:rFonts w:asciiTheme="majorHAnsi" w:hAnsiTheme="majorHAnsi"/>
+        </w:rPr>
+        <w:t>Analyste</w:t>
+      </w:r>
+    </w:p>
+    <w:p>
+      <w:pPr>
+        <w:pStyle w:val="Paragraphedeliste"/>
+        <w:numPr>
+          <w:ilvl w:val="0"/>
+          <w:numId w:val="2"/>
+        </w:numPr>
+        <w:rPr>
+          <w:rFonts w:asciiTheme="majorHAnsi" w:hAnsiTheme="majorHAnsi"/>
+        </w:rPr>
+      </w:pPr>
+      <w:r>
+        <w:rPr>
+          <w:rFonts w:asciiTheme="majorHAnsi" w:hAnsiTheme="majorHAnsi"/>
+        </w:rPr>
+        <w:t>Simon Robitaille</w:t>
+      </w:r>
+      <w:r>
+        <w:rPr>
+          <w:rFonts w:asciiTheme="majorHAnsi" w:hAnsiTheme="majorHAnsi"/>
+        </w:rPr>
+        <w:t xml:space="preserve"> : </w:t>
+      </w:r>
+      <w:r>
+        <w:rPr>
+          <w:rFonts w:asciiTheme="majorHAnsi" w:hAnsiTheme="majorHAnsi"/>
+        </w:rPr>
+        <w:t>Analyste</w:t>
+      </w:r>
+    </w:p>
+    <w:p>
+      <w:pPr>
+        <w:pStyle w:val="Paragraphedeliste"/>
+        <w:numPr>
+          <w:ilvl w:val="0"/>
+          <w:numId w:val="2"/>
+        </w:numPr>
+        <w:rPr>
+          <w:rFonts w:asciiTheme="majorHAnsi" w:hAnsiTheme="majorHAnsi"/>
+        </w:rPr>
+      </w:pPr>
+      <w:r>
+        <w:rPr>
+          <w:rFonts w:asciiTheme="majorHAnsi" w:hAnsiTheme="majorHAnsi"/>
+        </w:rPr>
+        <w:t>Tristan Brodeur</w:t>
+      </w:r>
+      <w:r>
+        <w:rPr>
+          <w:rFonts w:asciiTheme="majorHAnsi" w:hAnsiTheme="majorHAnsi"/>
+        </w:rPr>
+        <w:t xml:space="preserve"> : </w:t>
+      </w:r>
+      <w:r>
+        <w:rPr>
+          <w:rFonts w:asciiTheme="majorHAnsi" w:hAnsiTheme="majorHAnsi"/>
+        </w:rPr>
+        <w:t>Analyste</w:t>
+      </w:r>
+    </w:p>
+    <w:p>
+      <w:pPr>
+        <w:pStyle w:val="Paragraphedeliste"/>
+        <w:numPr>
+          <w:ilvl w:val="0"/>
+          <w:numId w:val="2"/>
+        </w:numPr>
+        <w:rPr>
+          <w:rFonts w:asciiTheme="majorHAnsi" w:hAnsiTheme="majorHAnsi"/>
+        </w:rPr>
+      </w:pPr>
+      <w:r>
+        <w:rPr>
+          <w:rFonts w:asciiTheme="majorHAnsi" w:hAnsiTheme="majorHAnsi"/>
+        </w:rPr>
+        <w:t>Michaël Bouffard</w:t>
+      </w:r>
+      <w:r>
+        <w:rPr>
+          <w:rFonts w:asciiTheme="majorHAnsi" w:hAnsiTheme="majorHAnsi"/>
+        </w:rPr>
+        <w:t xml:space="preserve"> : </w:t>
+      </w:r>
+      <w:r>
+        <w:rPr>
+          <w:rFonts w:asciiTheme="majorHAnsi" w:hAnsiTheme="majorHAnsi"/>
+        </w:rPr>
+        <w:t>Analyste</w:t>
+      </w:r>
+    </w:p>
+    <w:p>
+      <w:pPr>
+        <w:rPr>
+          <w:rFonts w:asciiTheme="majorHAnsi" w:hAnsiTheme="majorHAnsi"/>
+        </w:rPr>
+      </w:pPr>
+    </w:p>
+    <w:p>
+      <w:pPr>
+        <w:rPr>
+          <w:rFonts w:asciiTheme="majorHAnsi" w:hAnsiTheme="majorHAnsi"/>
+        </w:rPr>
+      </w:pPr>
+    </w:p>
+    <w:p>
+      <w:pPr>
         <w:pStyle w:val="Titre3"/>
       </w:pPr>
-      <w:bookmarkStart w:id="10" w:name="_Toc463477231"/>
+      <w:bookmarkStart w:id="10" w:name="_Toc463533200"/>
       <w:r>
         <w:t>Compte rendu des principales activités réalisées</w:t>
       </w:r>
@@ -1632,9 +2134,134 @@
     </w:p>
     <w:p>
       <w:pPr>
+        <w:rPr>
+          <w:rFonts w:asciiTheme="majorHAnsi" w:hAnsiTheme="majorHAnsi"/>
+        </w:rPr>
+      </w:pPr>
+      <w:r>
+        <w:rPr>
+          <w:rFonts w:asciiTheme="majorHAnsi" w:hAnsiTheme="majorHAnsi"/>
+        </w:rPr>
+        <w:t xml:space="preserve">La rédaction de la charte de projet a été effectuée par (NOM) et (NOM) sans </w:t>
+      </w:r>
+      <w:r>
+        <w:rPr>
+          <w:rFonts w:asciiTheme="majorHAnsi" w:hAnsiTheme="majorHAnsi"/>
+        </w:rPr>
+        <w:t>trop d’embûches, quelques simples questions ont dû être répondues par le professeur.</w:t>
+      </w:r>
+    </w:p>
+    <w:p>
+      <w:pPr>
+        <w:rPr>
+          <w:rFonts w:asciiTheme="majorHAnsi" w:hAnsiTheme="majorHAnsi"/>
+        </w:rPr>
+      </w:pPr>
+    </w:p>
+    <w:p>
+      <w:pPr>
+        <w:rPr>
+          <w:rFonts w:asciiTheme="majorHAnsi" w:hAnsiTheme="majorHAnsi"/>
+        </w:rPr>
+      </w:pPr>
+      <w:r>
+        <w:rPr>
+          <w:rFonts w:asciiTheme="majorHAnsi" w:hAnsiTheme="majorHAnsi"/>
+        </w:rPr>
+        <w:t xml:space="preserve">La rédaction du MOP a, quant à elle, été confiée à (NOM x4) et NOM. </w:t>
+      </w:r>
+    </w:p>
+    <w:p>
+      <w:pPr>
+        <w:rPr>
+          <w:rFonts w:asciiTheme="majorHAnsi" w:hAnsiTheme="majorHAnsi"/>
+        </w:rPr>
+      </w:pPr>
+    </w:p>
+    <w:p>
+      <w:pPr>
+        <w:rPr>
+          <w:rFonts w:asciiTheme="majorHAnsi" w:hAnsiTheme="majorHAnsi"/>
+        </w:rPr>
+      </w:pPr>
+      <w:r>
+        <w:rPr>
+          <w:rFonts w:asciiTheme="majorHAnsi" w:hAnsiTheme="majorHAnsi"/>
+        </w:rPr>
+        <w:t>Finalement, la rédaction d</w:t>
+      </w:r>
+      <w:r>
+        <w:rPr>
+          <w:rFonts w:asciiTheme="majorHAnsi" w:hAnsiTheme="majorHAnsi"/>
+        </w:rPr>
+        <w:t>u rapport final,</w:t>
+      </w:r>
+      <w:r>
+        <w:rPr>
+          <w:rFonts w:asciiTheme="majorHAnsi" w:hAnsiTheme="majorHAnsi"/>
+        </w:rPr>
+        <w:t xml:space="preserve"> la mise en commun </w:t>
+      </w:r>
+      <w:r>
+        <w:rPr>
+          <w:rFonts w:asciiTheme="majorHAnsi" w:hAnsiTheme="majorHAnsi"/>
+        </w:rPr>
+        <w:t xml:space="preserve">et relecture </w:t>
+      </w:r>
+      <w:r>
+        <w:rPr>
+          <w:rFonts w:asciiTheme="majorHAnsi" w:hAnsiTheme="majorHAnsi"/>
+        </w:rPr>
+        <w:t xml:space="preserve">des différentes sections de ce document ont été réalisé par le chargé de projet, </w:t>
+      </w:r>
+      <w:proofErr w:type="spellStart"/>
+      <w:r>
+        <w:rPr>
+          <w:rFonts w:asciiTheme="majorHAnsi" w:hAnsiTheme="majorHAnsi"/>
+        </w:rPr>
+        <w:t>Mazine</w:t>
+      </w:r>
+      <w:proofErr w:type="spellEnd"/>
+      <w:r>
+        <w:rPr>
+          <w:rFonts w:asciiTheme="majorHAnsi" w:hAnsiTheme="majorHAnsi"/>
+        </w:rPr>
+        <w:t xml:space="preserve"> M’</w:t>
+      </w:r>
+      <w:proofErr w:type="spellStart"/>
+      <w:r>
+        <w:rPr>
+          <w:rFonts w:asciiTheme="majorHAnsi" w:hAnsiTheme="majorHAnsi"/>
+        </w:rPr>
+        <w:t>rini</w:t>
+      </w:r>
+      <w:proofErr w:type="spellEnd"/>
+      <w:r>
+        <w:rPr>
+          <w:rFonts w:asciiTheme="majorHAnsi" w:hAnsiTheme="majorHAnsi"/>
+        </w:rPr>
+        <w:t>.</w:t>
+      </w:r>
+    </w:p>
+    <w:p>
+      <w:pPr>
+        <w:rPr>
+          <w:rFonts w:asciiTheme="majorHAnsi" w:hAnsiTheme="majorHAnsi"/>
+        </w:rPr>
+      </w:pPr>
+    </w:p>
+    <w:p>
+      <w:pPr>
+        <w:rPr>
+          <w:rFonts w:asciiTheme="majorHAnsi" w:hAnsiTheme="majorHAnsi"/>
+        </w:rPr>
+      </w:pPr>
+    </w:p>
+    <w:p>
+      <w:pPr>
         <w:pStyle w:val="Titre3"/>
       </w:pPr>
-      <w:bookmarkStart w:id="11" w:name="_Toc463477232"/>
+      <w:bookmarkStart w:id="11" w:name="_Toc463533201"/>
       <w:r>
         <w:t>Problème rencontré et suggestions de solutions pour le prochain TP</w:t>
       </w:r>
@@ -1649,14 +2276,168 @@
     </w:p>
     <w:p>
       <w:pPr>
+        <w:rPr>
+          <w:rFonts w:asciiTheme="majorHAnsi" w:hAnsiTheme="majorHAnsi"/>
+        </w:rPr>
+      </w:pPr>
+      <w:r>
+        <w:rPr>
+          <w:rFonts w:asciiTheme="majorHAnsi" w:hAnsiTheme="majorHAnsi"/>
+        </w:rPr>
+        <w:t>La seule exigence du chargé de projet était</w:t>
+      </w:r>
+      <w:r>
+        <w:rPr>
+          <w:rFonts w:asciiTheme="majorHAnsi" w:hAnsiTheme="majorHAnsi"/>
+        </w:rPr>
+        <w:t xml:space="preserve"> que son équipe lui remette les documents nécessaires à la rédaction de ce</w:t>
+      </w:r>
+      <w:r>
+        <w:rPr>
+          <w:rFonts w:asciiTheme="majorHAnsi" w:hAnsiTheme="majorHAnsi"/>
+        </w:rPr>
+        <w:t xml:space="preserve"> </w:t>
+      </w:r>
+      <w:r>
+        <w:rPr>
+          <w:rFonts w:asciiTheme="majorHAnsi" w:hAnsiTheme="majorHAnsi"/>
+        </w:rPr>
+        <w:t>premier rapport</w:t>
+      </w:r>
+      <w:r>
+        <w:rPr>
+          <w:rFonts w:asciiTheme="majorHAnsi" w:hAnsiTheme="majorHAnsi"/>
+        </w:rPr>
+        <w:t xml:space="preserve"> avant</w:t>
+      </w:r>
+      <w:r>
+        <w:rPr>
+          <w:rFonts w:asciiTheme="majorHAnsi" w:hAnsiTheme="majorHAnsi"/>
+        </w:rPr>
+        <w:t xml:space="preserve"> le</w:t>
+      </w:r>
+      <w:r>
+        <w:rPr>
+          <w:rFonts w:asciiTheme="majorHAnsi" w:hAnsiTheme="majorHAnsi"/>
+        </w:rPr>
+        <w:t xml:space="preserve"> </w:t>
+      </w:r>
+      <w:r>
+        <w:rPr>
+          <w:rFonts w:asciiTheme="majorHAnsi" w:hAnsiTheme="majorHAnsi"/>
+        </w:rPr>
+        <w:t>dimanche,</w:t>
+      </w:r>
+      <w:r>
+        <w:rPr>
+          <w:rFonts w:asciiTheme="majorHAnsi" w:hAnsiTheme="majorHAnsi"/>
+        </w:rPr>
+        <w:t xml:space="preserve"> 9 octobre 2016 à 23h55.</w:t>
+      </w:r>
+      <w:r>
+        <w:rPr>
+          <w:rFonts w:asciiTheme="majorHAnsi" w:hAnsiTheme="majorHAnsi"/>
+        </w:rPr>
+        <w:t xml:space="preserve"> </w:t>
+      </w:r>
+      <w:r>
+        <w:rPr>
+          <w:rFonts w:asciiTheme="majorHAnsi" w:hAnsiTheme="majorHAnsi"/>
+        </w:rPr>
+        <w:t>Bien heureusement, tous les membres de l’équipe se sont acquittés de l</w:t>
+      </w:r>
+      <w:r>
+        <w:rPr>
+          <w:rFonts w:asciiTheme="majorHAnsi" w:hAnsiTheme="majorHAnsi"/>
+        </w:rPr>
+        <w:t>eur</w:t>
+      </w:r>
+      <w:r>
+        <w:rPr>
+          <w:rFonts w:asciiTheme="majorHAnsi" w:hAnsiTheme="majorHAnsi"/>
+        </w:rPr>
+        <w:t>s</w:t>
+      </w:r>
+      <w:r>
+        <w:rPr>
+          <w:rFonts w:asciiTheme="majorHAnsi" w:hAnsiTheme="majorHAnsi"/>
+        </w:rPr>
+        <w:t xml:space="preserve"> tâche</w:t>
+      </w:r>
+      <w:r>
+        <w:rPr>
+          <w:rFonts w:asciiTheme="majorHAnsi" w:hAnsiTheme="majorHAnsi"/>
+        </w:rPr>
+        <w:t>s</w:t>
+      </w:r>
+      <w:r>
+        <w:rPr>
+          <w:rFonts w:asciiTheme="majorHAnsi" w:hAnsiTheme="majorHAnsi"/>
+        </w:rPr>
+        <w:t xml:space="preserve"> et nous n’avons pas réellement été confrontés à de problèmes nécessitant suggestion</w:t>
+      </w:r>
+      <w:r>
+        <w:rPr>
+          <w:rFonts w:asciiTheme="majorHAnsi" w:hAnsiTheme="majorHAnsi"/>
+        </w:rPr>
+        <w:t>s</w:t>
+      </w:r>
+      <w:r>
+        <w:rPr>
+          <w:rFonts w:asciiTheme="majorHAnsi" w:hAnsiTheme="majorHAnsi"/>
+        </w:rPr>
+        <w:t xml:space="preserve"> de solution</w:t>
+      </w:r>
+      <w:r>
+        <w:rPr>
+          <w:rFonts w:asciiTheme="majorHAnsi" w:hAnsiTheme="majorHAnsi"/>
+        </w:rPr>
+        <w:t>s</w:t>
+      </w:r>
+      <w:r>
+        <w:rPr>
+          <w:rFonts w:asciiTheme="majorHAnsi" w:hAnsiTheme="majorHAnsi"/>
+        </w:rPr>
+        <w:t>.</w:t>
+      </w:r>
+    </w:p>
+    <w:p>
+      <w:pPr>
+        <w:rPr>
+          <w:rFonts w:asciiTheme="majorHAnsi" w:hAnsiTheme="majorHAnsi"/>
+        </w:rPr>
+      </w:pPr>
+    </w:p>
+    <w:p>
+      <w:pPr>
+        <w:rPr>
+          <w:rFonts w:asciiTheme="majorHAnsi" w:hAnsiTheme="majorHAnsi"/>
+        </w:rPr>
+      </w:pPr>
+    </w:p>
+    <w:p>
+      <w:pPr>
         <w:pStyle w:val="Titre3"/>
       </w:pPr>
-      <w:bookmarkStart w:id="12" w:name="_Toc463477233"/>
+      <w:bookmarkStart w:id="12" w:name="_Toc463533202"/>
       <w:r>
         <w:t>Évaluation globale de la gestion de projet et d’équipe</w:t>
       </w:r>
       <w:bookmarkEnd w:id="12"/>
-      <w:bookmarkEnd w:id="0"/>
+    </w:p>
+    <w:p>
+      <w:pPr>
+        <w:rPr>
+          <w:rFonts w:asciiTheme="majorHAnsi" w:hAnsiTheme="majorHAnsi"/>
+        </w:rPr>
+      </w:pPr>
+    </w:p>
+    <w:p>
+      <w:pPr>
+        <w:rPr>
+          <w:rFonts w:asciiTheme="majorHAnsi" w:hAnsiTheme="majorHAnsi"/>
+        </w:rPr>
+      </w:pPr>
     </w:p>
     <w:sectPr>
       <w:headerReference w:type="default" r:id="rId9"/>
@@ -1701,6 +2482,85 @@
     <w:p>
       <w:r>
         <w:continuationSeparator/>
+      </w:r>
+    </w:p>
+  </w:footnote>
+  <w:footnote w:id="1">
+    <w:p>
+      <w:pPr>
+        <w:pStyle w:val="Notedebasdepage"/>
+      </w:pPr>
+      <w:r>
+        <w:rPr>
+          <w:rStyle w:val="Appelnotedebasdep"/>
+        </w:rPr>
+        <w:footnoteRef/>
+      </w:r>
+      <w:r>
+        <w:t xml:space="preserve"> </w:t>
+      </w:r>
+      <w:r>
+        <w:t>Note de cours : La planification de projet</w:t>
+      </w:r>
+      <w:r>
+        <w:t xml:space="preserve"> et ses processus – diapo 31</w:t>
+      </w:r>
+    </w:p>
+  </w:footnote>
+  <w:footnote w:id="2">
+    <w:p>
+      <w:pPr>
+        <w:pStyle w:val="Notedebasdepage"/>
+      </w:pPr>
+      <w:r>
+        <w:rPr>
+          <w:rStyle w:val="Appelnotedebasdep"/>
+        </w:rPr>
+        <w:footnoteRef/>
+      </w:r>
+      <w:r>
+        <w:t xml:space="preserve"> Du français « Daily </w:t>
+      </w:r>
+      <w:proofErr w:type="spellStart"/>
+      <w:r>
+        <w:t>Scrum</w:t>
+      </w:r>
+      <w:proofErr w:type="spellEnd"/>
+      <w:r>
+        <w:t xml:space="preserve"> », se référer à </w:t>
+      </w:r>
+      <w:hyperlink r:id="rId1" w:anchor="M.C3.AAl.C3.A9e_quotidienne" w:history="1">
+        <w:proofErr w:type="spellStart"/>
+        <w:r>
+          <w:rPr>
+            <w:rStyle w:val="Lienhypertexte"/>
+          </w:rPr>
+          <w:t>Wikipe</w:t>
+        </w:r>
+        <w:r>
+          <w:rPr>
+            <w:rStyle w:val="Lienhypertexte"/>
+          </w:rPr>
+          <w:t>d</w:t>
+        </w:r>
+        <w:r>
+          <w:rPr>
+            <w:rStyle w:val="Lienhypertexte"/>
+          </w:rPr>
+          <w:t>ia</w:t>
+        </w:r>
+        <w:proofErr w:type="spellEnd"/>
+      </w:hyperlink>
+      <w:r>
+        <w:t xml:space="preserve">. Dans le cadre du travail, nous modifions cette notion en « Weekly </w:t>
+      </w:r>
+      <w:proofErr w:type="spellStart"/>
+      <w:r>
+        <w:t>Scrum</w:t>
+      </w:r>
+      <w:proofErr w:type="spellEnd"/>
+      <w:r>
+        <w:t> ».</w:t>
       </w:r>
     </w:p>
   </w:footnote>
@@ -1832,8 +2692,124 @@
       </w:pPr>
     </w:lvl>
   </w:abstractNum>
+  <w:abstractNum w:abstractNumId="1" w15:restartNumberingAfterBreak="0">
+    <w:nsid w:val="1A1E29CB"/>
+    <w:multiLevelType w:val="hybridMultilevel"/>
+    <w:tmpl w:val="0F42D0B0"/>
+    <w:lvl w:ilvl="0" w:tplc="0C0C0001">
+      <w:start w:val="1"/>
+      <w:numFmt w:val="bullet"/>
+      <w:lvlText w:val=""/>
+      <w:lvlJc w:val="left"/>
+      <w:pPr>
+        <w:ind w:left="720" w:hanging="360"/>
+      </w:pPr>
+      <w:rPr>
+        <w:rFonts w:ascii="Symbol" w:hAnsi="Symbol" w:hint="default"/>
+      </w:rPr>
+    </w:lvl>
+    <w:lvl w:ilvl="1" w:tplc="0C0C0003" w:tentative="1">
+      <w:start w:val="1"/>
+      <w:numFmt w:val="bullet"/>
+      <w:lvlText w:val="o"/>
+      <w:lvlJc w:val="left"/>
+      <w:pPr>
+        <w:ind w:left="1440" w:hanging="360"/>
+      </w:pPr>
+      <w:rPr>
+        <w:rFonts w:ascii="Courier New" w:hAnsi="Courier New" w:cs="Courier New" w:hint="default"/>
+      </w:rPr>
+    </w:lvl>
+    <w:lvl w:ilvl="2" w:tplc="0C0C0005" w:tentative="1">
+      <w:start w:val="1"/>
+      <w:numFmt w:val="bullet"/>
+      <w:lvlText w:val=""/>
+      <w:lvlJc w:val="left"/>
+      <w:pPr>
+        <w:ind w:left="2160" w:hanging="360"/>
+      </w:pPr>
+      <w:rPr>
+        <w:rFonts w:ascii="Wingdings" w:hAnsi="Wingdings" w:hint="default"/>
+      </w:rPr>
+    </w:lvl>
+    <w:lvl w:ilvl="3" w:tplc="0C0C0001" w:tentative="1">
+      <w:start w:val="1"/>
+      <w:numFmt w:val="bullet"/>
+      <w:lvlText w:val=""/>
+      <w:lvlJc w:val="left"/>
+      <w:pPr>
+        <w:ind w:left="2880" w:hanging="360"/>
+      </w:pPr>
+      <w:rPr>
+        <w:rFonts w:ascii="Symbol" w:hAnsi="Symbol" w:hint="default"/>
+      </w:rPr>
+    </w:lvl>
+    <w:lvl w:ilvl="4" w:tplc="0C0C0003" w:tentative="1">
+      <w:start w:val="1"/>
+      <w:numFmt w:val="bullet"/>
+      <w:lvlText w:val="o"/>
+      <w:lvlJc w:val="left"/>
+      <w:pPr>
+        <w:ind w:left="3600" w:hanging="360"/>
+      </w:pPr>
+      <w:rPr>
+        <w:rFonts w:ascii="Courier New" w:hAnsi="Courier New" w:cs="Courier New" w:hint="default"/>
+      </w:rPr>
+    </w:lvl>
+    <w:lvl w:ilvl="5" w:tplc="0C0C0005" w:tentative="1">
+      <w:start w:val="1"/>
+      <w:numFmt w:val="bullet"/>
+      <w:lvlText w:val=""/>
+      <w:lvlJc w:val="left"/>
+      <w:pPr>
+        <w:ind w:left="4320" w:hanging="360"/>
+      </w:pPr>
+      <w:rPr>
+        <w:rFonts w:ascii="Wingdings" w:hAnsi="Wingdings" w:hint="default"/>
+      </w:rPr>
+    </w:lvl>
+    <w:lvl w:ilvl="6" w:tplc="0C0C0001" w:tentative="1">
+      <w:start w:val="1"/>
+      <w:numFmt w:val="bullet"/>
+      <w:lvlText w:val=""/>
+      <w:lvlJc w:val="left"/>
+      <w:pPr>
+        <w:ind w:left="5040" w:hanging="360"/>
+      </w:pPr>
+      <w:rPr>
+        <w:rFonts w:ascii="Symbol" w:hAnsi="Symbol" w:hint="default"/>
+      </w:rPr>
+    </w:lvl>
+    <w:lvl w:ilvl="7" w:tplc="0C0C0003" w:tentative="1">
+      <w:start w:val="1"/>
+      <w:numFmt w:val="bullet"/>
+      <w:lvlText w:val="o"/>
+      <w:lvlJc w:val="left"/>
+      <w:pPr>
+        <w:ind w:left="5760" w:hanging="360"/>
+      </w:pPr>
+      <w:rPr>
+        <w:rFonts w:ascii="Courier New" w:hAnsi="Courier New" w:cs="Courier New" w:hint="default"/>
+      </w:rPr>
+    </w:lvl>
+    <w:lvl w:ilvl="8" w:tplc="0C0C0005" w:tentative="1">
+      <w:start w:val="1"/>
+      <w:numFmt w:val="bullet"/>
+      <w:lvlText w:val=""/>
+      <w:lvlJc w:val="left"/>
+      <w:pPr>
+        <w:ind w:left="6480" w:hanging="360"/>
+      </w:pPr>
+      <w:rPr>
+        <w:rFonts w:ascii="Wingdings" w:hAnsi="Wingdings" w:hint="default"/>
+      </w:rPr>
+    </w:lvl>
+  </w:abstractNum>
   <w:num w:numId="1">
     <w:abstractNumId w:val="0"/>
+  </w:num>
+  <w:num w:numId="2">
+    <w:abstractNumId w:val="1"/>
   </w:num>
 </w:numbering>
 </file>
@@ -2527,6 +3503,55 @@
       <w:ind w:left="480"/>
     </w:pPr>
   </w:style>
+  <w:style w:type="paragraph" w:styleId="Notedebasdepage">
+    <w:name w:val="footnote text"/>
+    <w:basedOn w:val="Normal"/>
+    <w:link w:val="NotedebasdepageCar"/>
+    <w:uiPriority w:val="99"/>
+    <w:semiHidden/>
+    <w:unhideWhenUsed/>
+    <w:rsid w:val="00C62922"/>
+    <w:rPr>
+      <w:sz w:val="20"/>
+    </w:rPr>
+  </w:style>
+  <w:style w:type="character" w:customStyle="1" w:styleId="NotedebasdepageCar">
+    <w:name w:val="Note de bas de page Car"/>
+    <w:basedOn w:val="Policepardfaut"/>
+    <w:link w:val="Notedebasdepage"/>
+    <w:uiPriority w:val="99"/>
+    <w:semiHidden/>
+    <w:rsid w:val="00C62922"/>
+    <w:rPr>
+      <w:rFonts w:ascii="Times New Roman" w:eastAsia="Times New Roman" w:hAnsi="Times New Roman" w:cs="Times New Roman"/>
+      <w:sz w:val="20"/>
+      <w:szCs w:val="20"/>
+      <w:lang w:eastAsia="fr-FR"/>
+    </w:rPr>
+  </w:style>
+  <w:style w:type="character" w:styleId="Appelnotedebasdep">
+    <w:name w:val="footnote reference"/>
+    <w:basedOn w:val="Policepardfaut"/>
+    <w:uiPriority w:val="99"/>
+    <w:semiHidden/>
+    <w:unhideWhenUsed/>
+    <w:rsid w:val="00C62922"/>
+    <w:rPr>
+      <w:vertAlign w:val="superscript"/>
+    </w:rPr>
+  </w:style>
+  <w:style w:type="character" w:styleId="Lienhypertextesuivivisit">
+    <w:name w:val="FollowedHyperlink"/>
+    <w:basedOn w:val="Policepardfaut"/>
+    <w:uiPriority w:val="99"/>
+    <w:semiHidden/>
+    <w:unhideWhenUsed/>
+    <w:rsid w:val="003A7126"/>
+    <w:rPr>
+      <w:color w:val="954F72" w:themeColor="followedHyperlink"/>
+      <w:u w:val="single"/>
+    </w:rPr>
+  </w:style>
 </w:styles>
 </file>
 
@@ -2796,7 +3821,7 @@
 </file>
 
 <file path=customXml/itemProps1.xml><?xml version="1.0" encoding="utf-8"?>
-<ds:datastoreItem xmlns:ds="http://schemas.openxmlformats.org/officeDocument/2006/customXml" ds:itemID="{69DFF058-3105-4355-A2FF-A04673C48804}">
+<ds:datastoreItem xmlns:ds="http://schemas.openxmlformats.org/officeDocument/2006/customXml" ds:itemID="{D46B95C4-3DF1-4A5B-B622-62C009AC383D}">
   <ds:schemaRefs>
     <ds:schemaRef ds:uri="http://schemas.openxmlformats.org/officeDocument/2006/bibliography"/>
   </ds:schemaRefs>

</xml_diff>